<commit_message>
Guia na lingua inglesa
</commit_message>
<xml_diff>
--- a/Docs WebNews/Quick guide EN.docx
+++ b/Docs WebNews/Quick guide EN.docx
@@ -5,9 +5,291 @@
     <w:p>
       <w:pPr>
         <w:rPr>
-          <w:lang w:val="en-US"/>
-        </w:rPr>
-      </w:pPr>
+          <w:b/>
+          <w:sz w:val="24"/>
+          <w:lang w:val="en-US"/>
+        </w:rPr>
+      </w:pPr>
+      <w:r>
+        <w:rPr>
+          <w:b/>
+          <w:sz w:val="24"/>
+          <w:lang w:val="en-US"/>
+        </w:rPr>
+        <w:t>Quick guide</w:t>
+      </w:r>
+    </w:p>
+    <w:p>
+      <w:pPr>
+        <w:rPr>
+          <w:sz w:val="24"/>
+          <w:lang w:val="en-US"/>
+        </w:rPr>
+      </w:pPr>
+      <w:r>
+        <w:rPr>
+          <w:sz w:val="24"/>
+          <w:lang w:val="en-US"/>
+        </w:rPr>
+        <w:t xml:space="preserve">To make your website look similar to the </w:t>
+      </w:r>
+      <w:proofErr w:type="spellStart"/>
+      <w:r>
+        <w:rPr>
+          <w:sz w:val="24"/>
+          <w:lang w:val="en-US"/>
+        </w:rPr>
+        <w:t>WebNews</w:t>
+      </w:r>
+      <w:proofErr w:type="spellEnd"/>
+      <w:r>
+        <w:rPr>
+          <w:sz w:val="24"/>
+          <w:lang w:val="en-US"/>
+        </w:rPr>
+        <w:t xml:space="preserve"> demo, follow the 3 basic configuration steps.</w:t>
+      </w:r>
+    </w:p>
+    <w:p>
+      <w:pPr>
+        <w:rPr>
+          <w:sz w:val="24"/>
+          <w:lang w:val="en-US"/>
+        </w:rPr>
+      </w:pPr>
+      <w:r>
+        <w:rPr>
+          <w:b/>
+          <w:sz w:val="24"/>
+          <w:lang w:val="en-US"/>
+        </w:rPr>
+        <w:t>1. Install the theme</w:t>
+      </w:r>
+    </w:p>
+    <w:p>
+      <w:pPr>
+        <w:rPr>
+          <w:sz w:val="24"/>
+          <w:lang w:val="en-US"/>
+        </w:rPr>
+      </w:pPr>
+      <w:r>
+        <w:rPr>
+          <w:sz w:val="24"/>
+          <w:lang w:val="en-US"/>
+        </w:rPr>
+        <w:t>To install it is very simple, go to Appearances&gt; Themes&gt; Add new. Search for the theme or upload the .zip file, if you downloaded the theme manually.</w:t>
+      </w:r>
+    </w:p>
+    <w:p>
+      <w:pPr>
+        <w:rPr>
+          <w:b/>
+          <w:sz w:val="24"/>
+          <w:lang w:val="en-US"/>
+        </w:rPr>
+      </w:pPr>
+      <w:r>
+        <w:rPr>
+          <w:b/>
+          <w:sz w:val="24"/>
+          <w:lang w:val="en-US"/>
+        </w:rPr>
+        <w:t xml:space="preserve">2. Install the recommended </w:t>
+      </w:r>
+      <w:proofErr w:type="spellStart"/>
+      <w:r>
+        <w:rPr>
+          <w:b/>
+          <w:sz w:val="24"/>
+          <w:lang w:val="en-US"/>
+        </w:rPr>
+        <w:t>plugin</w:t>
+      </w:r>
+      <w:proofErr w:type="spellEnd"/>
+    </w:p>
+    <w:p>
+      <w:pPr>
+        <w:rPr>
+          <w:sz w:val="24"/>
+          <w:lang w:val="en-US"/>
+        </w:rPr>
+      </w:pPr>
+      <w:r>
+        <w:rPr>
+          <w:sz w:val="24"/>
+          <w:lang w:val="en-US"/>
+        </w:rPr>
+        <w:t xml:space="preserve">Install all recommended </w:t>
+      </w:r>
+      <w:proofErr w:type="spellStart"/>
+      <w:r>
+        <w:rPr>
+          <w:sz w:val="24"/>
+          <w:lang w:val="en-US"/>
+        </w:rPr>
+        <w:t>plugins</w:t>
+      </w:r>
+      <w:proofErr w:type="spellEnd"/>
+      <w:r>
+        <w:rPr>
+          <w:sz w:val="24"/>
+          <w:lang w:val="en-US"/>
+        </w:rPr>
+        <w:t xml:space="preserve">, mainly M3 Toolbox. When installing the theme for the first time, a message appears at the top informing you of the necessary </w:t>
+      </w:r>
+      <w:proofErr w:type="spellStart"/>
+      <w:r>
+        <w:rPr>
+          <w:sz w:val="24"/>
+          <w:lang w:val="en-US"/>
+        </w:rPr>
+        <w:t>plugins</w:t>
+      </w:r>
+      <w:proofErr w:type="spellEnd"/>
+      <w:r>
+        <w:rPr>
+          <w:sz w:val="24"/>
+          <w:lang w:val="en-US"/>
+        </w:rPr>
+        <w:t>.</w:t>
+      </w:r>
+    </w:p>
+    <w:p>
+      <w:pPr>
+        <w:rPr>
+          <w:b/>
+          <w:sz w:val="24"/>
+          <w:lang w:val="en-US"/>
+        </w:rPr>
+      </w:pPr>
+      <w:r>
+        <w:rPr>
+          <w:b/>
+          <w:sz w:val="24"/>
+          <w:lang w:val="en-US"/>
+        </w:rPr>
+        <w:t>3. Import the demo content</w:t>
+      </w:r>
+    </w:p>
+    <w:p>
+      <w:pPr>
+        <w:rPr>
+          <w:sz w:val="24"/>
+          <w:lang w:val="en-US"/>
+        </w:rPr>
+      </w:pPr>
+      <w:r>
+        <w:rPr>
+          <w:sz w:val="24"/>
+          <w:lang w:val="en-US"/>
+        </w:rPr>
+        <w:t xml:space="preserve">The last step is optional, but this is the easiest way to start styling your site using </w:t>
+      </w:r>
+      <w:proofErr w:type="spellStart"/>
+      <w:r>
+        <w:rPr>
+          <w:sz w:val="24"/>
+          <w:lang w:val="en-US"/>
+        </w:rPr>
+        <w:t>WebNews</w:t>
+      </w:r>
+      <w:proofErr w:type="spellEnd"/>
+      <w:r>
+        <w:rPr>
+          <w:sz w:val="24"/>
+          <w:lang w:val="en-US"/>
+        </w:rPr>
+        <w:t xml:space="preserve">, as it will reproduce the demo site on its own site. Demo content is available on the theme author's </w:t>
+      </w:r>
+      <w:proofErr w:type="spellStart"/>
+      <w:r>
+        <w:rPr>
+          <w:sz w:val="24"/>
+          <w:lang w:val="en-US"/>
+        </w:rPr>
+        <w:t>GitHub</w:t>
+      </w:r>
+      <w:proofErr w:type="spellEnd"/>
+      <w:r>
+        <w:rPr>
+          <w:sz w:val="24"/>
+          <w:lang w:val="en-US"/>
+        </w:rPr>
+        <w:t xml:space="preserve">, download and import using </w:t>
+      </w:r>
+      <w:proofErr w:type="gramStart"/>
+      <w:r>
+        <w:rPr>
+          <w:sz w:val="24"/>
+          <w:lang w:val="en-US"/>
+        </w:rPr>
+        <w:t>All</w:t>
+      </w:r>
+      <w:proofErr w:type="gramEnd"/>
+      <w:r>
+        <w:rPr>
+          <w:sz w:val="24"/>
+          <w:lang w:val="en-US"/>
+        </w:rPr>
+        <w:t xml:space="preserve"> </w:t>
+      </w:r>
+      <w:proofErr w:type="spellStart"/>
+      <w:r>
+        <w:rPr>
+          <w:sz w:val="24"/>
+          <w:lang w:val="en-US"/>
+        </w:rPr>
+        <w:t>ine</w:t>
+      </w:r>
+      <w:proofErr w:type="spellEnd"/>
+      <w:r>
+        <w:rPr>
+          <w:sz w:val="24"/>
+          <w:lang w:val="en-US"/>
+        </w:rPr>
+        <w:t xml:space="preserve"> one </w:t>
+      </w:r>
+      <w:proofErr w:type="spellStart"/>
+      <w:r>
+        <w:rPr>
+          <w:sz w:val="24"/>
+          <w:lang w:val="en-US"/>
+        </w:rPr>
+        <w:t>wp</w:t>
+      </w:r>
+      <w:proofErr w:type="spellEnd"/>
+      <w:r>
+        <w:rPr>
+          <w:sz w:val="24"/>
+          <w:lang w:val="en-US"/>
+        </w:rPr>
+        <w:t xml:space="preserve"> migration.</w:t>
+      </w:r>
+    </w:p>
+    <w:p>
+      <w:pPr>
+        <w:rPr>
+          <w:sz w:val="24"/>
+          <w:lang w:val="en-US"/>
+        </w:rPr>
+      </w:pPr>
+      <w:proofErr w:type="spellStart"/>
+      <w:r>
+        <w:rPr>
+          <w:sz w:val="24"/>
+          <w:lang w:val="en-US"/>
+        </w:rPr>
+        <w:t>GitHub</w:t>
+      </w:r>
+      <w:proofErr w:type="spellEnd"/>
+      <w:r>
+        <w:rPr>
+          <w:sz w:val="24"/>
+          <w:lang w:val="en-US"/>
+        </w:rPr>
+        <w:t xml:space="preserve"> link: https://github.com/mariomthree/WebNews-WP-Docs</w:t>
+      </w:r>
     </w:p>
     <w:sectPr>
       <w:pgSz w:w="12240" w:h="15840"/>

</xml_diff>